<commit_message>
Changes & additions before V1
Added shapefile conversion tool for Ken N.
Edited documentation for Conversion Tools and Validation Tools
Fixed geocoding flow for Sherry M.
Added more documentation for Domain error reporting
</commit_message>
<xml_diff>
--- a/Doc/ValidationTools.docx
+++ b/Doc/ValidationTools.docx
@@ -35,12 +35,7 @@
         <w:t>validation</w:t>
       </w:r>
       <w:r>
-        <w:t xml:space="preserve"> scripts can be run multiple times as necessary so users can co</w:t>
-      </w:r>
-      <w:bookmarkStart w:id="0" w:name="_GoBack"/>
-      <w:bookmarkEnd w:id="0"/>
-      <w:r>
-        <w:t>rrect basic issues prior to submitting their NG911 updates.</w:t>
+        <w:t xml:space="preserve"> scripts can be run multiple times as necessary so users can correct basic issues prior to submitting their NG911 updates.</w:t>
       </w:r>
       <w:r>
         <w:t xml:space="preserve"> Currently, these data validation tools do not provide complete quality assurance (QA) of the data.</w:t>
@@ -519,6 +514,50 @@
       <w:r>
         <w:t xml:space="preserve"> so it gets through the email server).</w:t>
       </w:r>
+    </w:p>
+    <w:p>
+      <w:r>
+        <w:t>If you have a domain issue to report, please email Kriste</w:t>
+      </w:r>
+      <w:r>
+        <w:t xml:space="preserve">n Jordan at </w:t>
+      </w:r>
+      <w:hyperlink r:id="rId7" w:history="1">
+        <w:r>
+          <w:rPr>
+            <w:rStyle w:val="Hyperlink"/>
+          </w:rPr>
+          <w:t>kristen@kgs.ku.edu</w:t>
+        </w:r>
+      </w:hyperlink>
+      <w:r>
+        <w:t xml:space="preserve">. </w:t>
+      </w:r>
+      <w:r>
+        <w:t>Please indicate what type of domain the issue is with and the va</w:t>
+      </w:r>
+      <w:r>
+        <w:t xml:space="preserve">lues needing corrections. </w:t>
+      </w:r>
+      <w:r>
+        <w:t xml:space="preserve">If you're feeling fancy, you can also fork the GitHub repository at </w:t>
+      </w:r>
+      <w:hyperlink r:id="rId8" w:history="1">
+        <w:r>
+          <w:rPr>
+            <w:rStyle w:val="Hyperlink"/>
+          </w:rPr>
+          <w:t>https://github.com/kansasgis/NG911</w:t>
+        </w:r>
+      </w:hyperlink>
+      <w:r>
+        <w:t xml:space="preserve">. </w:t>
+      </w:r>
+      <w:r>
+        <w:t>Make your changes and submit a pull request.</w:t>
+      </w:r>
+      <w:bookmarkStart w:id="0" w:name="_GoBack"/>
+      <w:bookmarkEnd w:id="0"/>
     </w:p>
     <w:sectPr>
       <w:pgSz w:w="12240" w:h="15840"/>

</xml_diff>

<commit_message>
Update Domains documentation update
Edits to documentation regarding the Update Domains tool addition
</commit_message>
<xml_diff>
--- a/Doc/ValidationTools.docx
+++ b/Doc/ValidationTools.docx
@@ -148,7 +148,7 @@
         </w:numPr>
       </w:pPr>
       <w:r>
-        <w:t>Eight Python scripts called:</w:t>
+        <w:t>Python scripts called:</w:t>
       </w:r>
     </w:p>
     <w:p>
@@ -258,9 +258,11 @@
           <w:numId w:val="1"/>
         </w:numPr>
       </w:pPr>
-      <w:r>
-        <w:t>NG911_Config</w:t>
-      </w:r>
+      <w:proofErr w:type="spellStart"/>
+      <w:r>
+        <w:t>Validation_UpdateDomains</w:t>
+      </w:r>
+      <w:proofErr w:type="spellEnd"/>
     </w:p>
     <w:p>
       <w:pPr>
@@ -271,6 +273,18 @@
         </w:numPr>
       </w:pPr>
       <w:r>
+        <w:t>NG911_Config</w:t>
+      </w:r>
+    </w:p>
+    <w:p>
+      <w:pPr>
+        <w:pStyle w:val="ListParagraph"/>
+        <w:numPr>
+          <w:ilvl w:val="1"/>
+          <w:numId w:val="1"/>
+        </w:numPr>
+      </w:pPr>
+      <w:r>
         <w:t>NG911_DataCheck</w:t>
       </w:r>
     </w:p>
@@ -409,6 +423,7 @@
         </w:numPr>
       </w:pPr>
       <w:r>
+        <w:lastRenderedPageBreak/>
         <w:t>Run the tool.</w:t>
       </w:r>
     </w:p>
@@ -421,7 +436,6 @@
         </w:numPr>
       </w:pPr>
       <w:r>
-        <w:lastRenderedPageBreak/>
         <w:t xml:space="preserve">The basic results of the data checks are shared in the ArcGIS dialog box. The detailed results of the data checks will appear in two tables that are added to your geodatabase: </w:t>
       </w:r>
       <w:proofErr w:type="spellStart"/>
@@ -478,13 +492,36 @@
       </w:r>
     </w:p>
     <w:p>
+      <w:pPr>
+        <w:pStyle w:val="ListParagraph"/>
+        <w:numPr>
+          <w:ilvl w:val="0"/>
+          <w:numId w:val="2"/>
+        </w:numPr>
+      </w:pPr>
+      <w:r>
+        <w:t>The script called “7 Optional Update Domains” will sync your domains with the master copy on GitHub.</w:t>
+      </w:r>
+      <w:r>
+        <w:t xml:space="preserve"> This tool requires internet access to </w:t>
+      </w:r>
+      <w:r>
+        <w:t>https://raw.githubusercontent.com/kansasgis</w:t>
+      </w:r>
+    </w:p>
+    <w:p>
       <w:r>
         <w:t>Support Contact:</w:t>
       </w:r>
     </w:p>
     <w:p>
       <w:r>
-        <w:t xml:space="preserve">For issues or questions, please contact Kristen Jordan with the Kansas Data Access and Support Center. </w:t>
+        <w:t>For issues or questions, please contact Kristen Jordan with the Kan</w:t>
+      </w:r>
+      <w:bookmarkStart w:id="0" w:name="_GoBack"/>
+      <w:bookmarkEnd w:id="0"/>
+      <w:r>
+        <w:t xml:space="preserve">sas Data Access and Support Center. </w:t>
       </w:r>
       <w:r>
         <w:t>Email Kristen at</w:t>
@@ -517,10 +554,7 @@
     </w:p>
     <w:p>
       <w:r>
-        <w:t>If you have a domain issue to report, please email Kriste</w:t>
-      </w:r>
-      <w:r>
-        <w:t xml:space="preserve">n Jordan at </w:t>
+        <w:t xml:space="preserve">If you have a domain issue to report, please email Kristen Jordan at </w:t>
       </w:r>
       <w:hyperlink r:id="rId7" w:history="1">
         <w:r>
@@ -531,16 +565,7 @@
         </w:r>
       </w:hyperlink>
       <w:r>
-        <w:t xml:space="preserve">. </w:t>
-      </w:r>
-      <w:r>
-        <w:t>Please indicate what type of domain the issue is with and the va</w:t>
-      </w:r>
-      <w:r>
-        <w:t xml:space="preserve">lues needing corrections. </w:t>
-      </w:r>
-      <w:r>
-        <w:t xml:space="preserve">If you're feeling fancy, you can also fork the GitHub repository at </w:t>
+        <w:t xml:space="preserve">. Please indicate what type of domain the issue is with and the values needing corrections. If you're feeling fancy, you can also fork the GitHub repository at </w:t>
       </w:r>
       <w:hyperlink r:id="rId8" w:history="1">
         <w:r>
@@ -551,13 +576,8 @@
         </w:r>
       </w:hyperlink>
       <w:r>
-        <w:t xml:space="preserve">. </w:t>
-      </w:r>
-      <w:r>
-        <w:t>Make your changes and submit a pull request.</w:t>
-      </w:r>
-      <w:bookmarkStart w:id="0" w:name="_GoBack"/>
-      <w:bookmarkEnd w:id="0"/>
+        <w:t>. Make your changes and submit a pull request.</w:t>
+      </w:r>
     </w:p>
     <w:sectPr>
       <w:pgSz w:w="12240" w:h="15840"/>

</xml_diff>

<commit_message>
Added Check Unique ID tool
Complete with toolbox & documentation updates
</commit_message>
<xml_diff>
--- a/Doc/ValidationTools.docx
+++ b/Doc/ValidationTools.docx
@@ -135,6 +135,18 @@
       </w:r>
     </w:p>
     <w:p>
+      <w:pPr>
+        <w:pStyle w:val="ListParagraph"/>
+        <w:numPr>
+          <w:ilvl w:val="0"/>
+          <w:numId w:val="3"/>
+        </w:numPr>
+      </w:pPr>
+      <w:r>
+        <w:t>Finds duplicate unique IDs</w:t>
+      </w:r>
+    </w:p>
+    <w:p>
       <w:r>
         <w:t>The validation tools require:</w:t>
       </w:r>
@@ -241,12 +253,9 @@
           <w:numId w:val="1"/>
         </w:numPr>
       </w:pPr>
-      <w:r>
-        <w:t>Validation _</w:t>
-      </w:r>
       <w:proofErr w:type="spellStart"/>
       <w:r>
-        <w:t>ClearOldResults</w:t>
+        <w:t>Validation_CheckUniqueIDs</w:t>
       </w:r>
       <w:proofErr w:type="spellEnd"/>
     </w:p>
@@ -258,9 +267,12 @@
           <w:numId w:val="1"/>
         </w:numPr>
       </w:pPr>
+      <w:r>
+        <w:t>Validation _</w:t>
+      </w:r>
       <w:proofErr w:type="spellStart"/>
       <w:r>
-        <w:t>Validation_UpdateDomains</w:t>
+        <w:t>ClearOldResults</w:t>
       </w:r>
       <w:proofErr w:type="spellEnd"/>
     </w:p>
@@ -272,9 +284,11 @@
           <w:numId w:val="1"/>
         </w:numPr>
       </w:pPr>
-      <w:r>
-        <w:t>NG911_Config</w:t>
-      </w:r>
+      <w:proofErr w:type="spellStart"/>
+      <w:r>
+        <w:t>Validation_UpdateDomains</w:t>
+      </w:r>
+      <w:proofErr w:type="spellEnd"/>
     </w:p>
     <w:p>
       <w:pPr>
@@ -285,6 +299,18 @@
         </w:numPr>
       </w:pPr>
       <w:r>
+        <w:t>NG911_Config</w:t>
+      </w:r>
+    </w:p>
+    <w:p>
+      <w:pPr>
+        <w:pStyle w:val="ListParagraph"/>
+        <w:numPr>
+          <w:ilvl w:val="1"/>
+          <w:numId w:val="1"/>
+        </w:numPr>
+      </w:pPr>
+      <w:r>
         <w:t>NG911_DataCheck</w:t>
       </w:r>
     </w:p>
@@ -417,6 +443,7 @@
         </w:numPr>
       </w:pPr>
       <w:r>
+        <w:lastRenderedPageBreak/>
         <w:t xml:space="preserve">Check which data checks you want to run. When running each tool for the first time, we recommend choosing all options. </w:t>
       </w:r>
     </w:p>
@@ -429,7 +456,6 @@
         </w:numPr>
       </w:pPr>
       <w:r>
-        <w:lastRenderedPageBreak/>
         <w:t>Check the box next to “This is a 1.0 template GDB (optional)” if you have not upgraded to the NG9-1-1 GIS Data Model 1.1 template geodatabase.</w:t>
       </w:r>
     </w:p>
@@ -476,7 +502,10 @@
         <w:t xml:space="preserve"> The results reported in these tables will accumulate until you run the script titled “</w:t>
       </w:r>
       <w:r>
-        <w:t>6 Optional Clear Results Table</w:t>
+        <w:t>7</w:t>
+      </w:r>
+      <w:r>
+        <w:t xml:space="preserve"> Optional Clear Results Table</w:t>
       </w:r>
       <w:r>
         <w:t>”.</w:t>
@@ -518,7 +547,10 @@
         </w:numPr>
       </w:pPr>
       <w:r>
-        <w:t>The script called “7 Optional Update Domains” will sync your domains with the master copy on GitHub.</w:t>
+        <w:t>The script called “8</w:t>
+      </w:r>
+      <w:r>
+        <w:t xml:space="preserve"> Optional Update Domains” will sync your domains with the master copy on GitHub.</w:t>
       </w:r>
       <w:r>
         <w:t xml:space="preserve"> This tool requires internet access to </w:t>
@@ -594,13 +626,15 @@
     </w:p>
     <w:p>
       <w:r>
-        <w:t>Disclaimer: The Kansas NG9-1-1 GIS Toolbox is provided by the Kansas 911 Coordinating Council, Kansas GIS Policy Board’s Data Access &amp; Support Center (DASC), and associated contributors "as is" and any express or implied warranties, including, but not limited to, the implied warranties of merchantability and fitness for a particular purpose are disclaimed.  In no event shall the Kansas 911 Coordinating Council, DASC, or associated contributors be liable for any direct, indirect, incidental, special, exemplary, or consequential damages (including, but not limited to, procurement of substitute goods or services; loss of use, data, or profits; or business interruption) however caused and on any theory of liability, whether in contract, strict liability, or tort (including negligence or otherwise) arising in any way out of the use of this software, even if advised of the possibility of such damage.</w:t>
-      </w:r>
-    </w:p>
-    <w:p>
+        <w:t>Disclaimer: The Kansas NG9-1-1 GIS Toolbox is provided by the Kansas 911 Coordinating Council, Kansas GIS Policy Board’s Data Access &amp; Support Center (DASC), and associated contributors "as is" and any express or implied warranties, including, but not limited to, the implied warranties of merchantability and fitness for a particular purpose are disclaimed.  In no event shall the Kansas 911 Coordinating Council, DASC, or associated contributors be liable for any direct, indi</w:t>
+      </w:r>
       <w:bookmarkStart w:id="0" w:name="_GoBack"/>
       <w:bookmarkEnd w:id="0"/>
-    </w:p>
+      <w:r>
+        <w:t>rect, incidental, special, exemplary, or consequential damages (including, but not limited to, procurement of substitute goods or services; loss of use, data, or profits; or business interruption) however caused and on any theory of liability, whether in contract, strict liability, or tort (including negligence or otherwise) arising in any way out of the use of this software, even if advised of the possibility of such damage.</w:t>
+      </w:r>
+    </w:p>
+    <w:p/>
     <w:sectPr>
       <w:pgSz w:w="12240" w:h="15840"/>
       <w:pgMar w:top="1440" w:right="1440" w:bottom="1440" w:left="1440" w:header="720" w:footer="720" w:gutter="0"/>

</xml_diff>

<commit_message>
ArcStandard Compatible & Exploded Unique ID
Made all tools compatible with ArcGIS for Desktop Standard, separated
the check for Unique ID's into each layer category
</commit_message>
<xml_diff>
--- a/Doc/ValidationTools.docx
+++ b/Doc/ValidationTools.docx
@@ -253,9 +253,12 @@
           <w:numId w:val="1"/>
         </w:numPr>
       </w:pPr>
+      <w:r>
+        <w:t>Validation _</w:t>
+      </w:r>
       <w:proofErr w:type="spellStart"/>
       <w:r>
-        <w:t>Validation_CheckUniqueIDs</w:t>
+        <w:t>ClearOldResults</w:t>
       </w:r>
       <w:proofErr w:type="spellEnd"/>
     </w:p>
@@ -267,12 +270,9 @@
           <w:numId w:val="1"/>
         </w:numPr>
       </w:pPr>
-      <w:r>
-        <w:t>Validation _</w:t>
-      </w:r>
       <w:proofErr w:type="spellStart"/>
       <w:r>
-        <w:t>ClearOldResults</w:t>
+        <w:t>Validation_UpdateDomains</w:t>
       </w:r>
       <w:proofErr w:type="spellEnd"/>
     </w:p>
@@ -284,11 +284,9 @@
           <w:numId w:val="1"/>
         </w:numPr>
       </w:pPr>
-      <w:proofErr w:type="spellStart"/>
-      <w:r>
-        <w:t>Validation_UpdateDomains</w:t>
-      </w:r>
-      <w:proofErr w:type="spellEnd"/>
+      <w:r>
+        <w:t>NG911_Config</w:t>
+      </w:r>
     </w:p>
     <w:p>
       <w:pPr>
@@ -299,18 +297,6 @@
         </w:numPr>
       </w:pPr>
       <w:r>
-        <w:t>NG911_Config</w:t>
-      </w:r>
-    </w:p>
-    <w:p>
-      <w:pPr>
-        <w:pStyle w:val="ListParagraph"/>
-        <w:numPr>
-          <w:ilvl w:val="1"/>
-          <w:numId w:val="1"/>
-        </w:numPr>
-      </w:pPr>
-      <w:r>
         <w:t>NG911_DataCheck</w:t>
       </w:r>
     </w:p>
@@ -502,55 +488,63 @@
         <w:t xml:space="preserve"> The results reported in these tables will accumulate until you run the script titled “</w:t>
       </w:r>
       <w:r>
+        <w:t>6</w:t>
+      </w:r>
+      <w:r>
+        <w:t xml:space="preserve"> Optional Clear Results Table</w:t>
+      </w:r>
+      <w:r>
+        <w:t>”.</w:t>
+      </w:r>
+    </w:p>
+    <w:p>
+      <w:pPr>
+        <w:pStyle w:val="ListParagraph"/>
+        <w:numPr>
+          <w:ilvl w:val="0"/>
+          <w:numId w:val="2"/>
+        </w:numPr>
+      </w:pPr>
+      <w:r>
+        <w:t>Based on the results of the data check, you can edit your data as necessary.</w:t>
+      </w:r>
+    </w:p>
+    <w:p>
+      <w:pPr>
+        <w:pStyle w:val="ListParagraph"/>
+        <w:numPr>
+          <w:ilvl w:val="0"/>
+          <w:numId w:val="2"/>
+        </w:numPr>
+      </w:pPr>
+      <w:r>
+        <w:t xml:space="preserve">After data </w:t>
+      </w:r>
+      <w:r>
+        <w:t>is edited, the necessary data checks can be rerun.</w:t>
+      </w:r>
+    </w:p>
+    <w:p>
+      <w:pPr>
+        <w:pStyle w:val="ListParagraph"/>
+        <w:numPr>
+          <w:ilvl w:val="0"/>
+          <w:numId w:val="2"/>
+        </w:numPr>
+      </w:pPr>
+      <w:r>
+        <w:t>The script called “</w:t>
+      </w:r>
+      <w:r>
         <w:t>7</w:t>
       </w:r>
       <w:r>
-        <w:t xml:space="preserve"> Optional Clear Results Table</w:t>
-      </w:r>
-      <w:r>
-        <w:t>”.</w:t>
-      </w:r>
-    </w:p>
-    <w:p>
-      <w:pPr>
-        <w:pStyle w:val="ListParagraph"/>
-        <w:numPr>
-          <w:ilvl w:val="0"/>
-          <w:numId w:val="2"/>
-        </w:numPr>
-      </w:pPr>
-      <w:r>
-        <w:t>Based on the results of the data check, you can edit your data as necessary.</w:t>
-      </w:r>
-    </w:p>
-    <w:p>
-      <w:pPr>
-        <w:pStyle w:val="ListParagraph"/>
-        <w:numPr>
-          <w:ilvl w:val="0"/>
-          <w:numId w:val="2"/>
-        </w:numPr>
-      </w:pPr>
-      <w:r>
-        <w:t xml:space="preserve">After data </w:t>
-      </w:r>
-      <w:r>
-        <w:t>is edited, the necessary data checks can be rerun.</w:t>
-      </w:r>
-    </w:p>
-    <w:p>
-      <w:pPr>
-        <w:pStyle w:val="ListParagraph"/>
-        <w:numPr>
-          <w:ilvl w:val="0"/>
-          <w:numId w:val="2"/>
-        </w:numPr>
-      </w:pPr>
-      <w:r>
-        <w:t>The script called “8</w:t>
-      </w:r>
-      <w:r>
-        <w:t xml:space="preserve"> Optional Update Domains” will sync your domains with the master copy on GitHub.</w:t>
+        <w:t xml:space="preserve"> Optional Update Domains” will sync your</w:t>
+      </w:r>
+      <w:bookmarkStart w:id="0" w:name="_GoBack"/>
+      <w:bookmarkEnd w:id="0"/>
+      <w:r>
+        <w:t xml:space="preserve"> domains with the master copy on GitHub.</w:t>
       </w:r>
       <w:r>
         <w:t xml:space="preserve"> This tool requires internet access to </w:t>
@@ -626,12 +620,7 @@
     </w:p>
     <w:p>
       <w:r>
-        <w:t>Disclaimer: The Kansas NG9-1-1 GIS Toolbox is provided by the Kansas 911 Coordinating Council, Kansas GIS Policy Board’s Data Access &amp; Support Center (DASC), and associated contributors "as is" and any express or implied warranties, including, but not limited to, the implied warranties of merchantability and fitness for a particular purpose are disclaimed.  In no event shall the Kansas 911 Coordinating Council, DASC, or associated contributors be liable for any direct, indi</w:t>
-      </w:r>
-      <w:bookmarkStart w:id="0" w:name="_GoBack"/>
-      <w:bookmarkEnd w:id="0"/>
-      <w:r>
-        <w:t>rect, incidental, special, exemplary, or consequential damages (including, but not limited to, procurement of substitute goods or services; loss of use, data, or profits; or business interruption) however caused and on any theory of liability, whether in contract, strict liability, or tort (including negligence or otherwise) arising in any way out of the use of this software, even if advised of the possibility of such damage.</w:t>
+        <w:t>Disclaimer: The Kansas NG9-1-1 GIS Toolbox is provided by the Kansas 911 Coordinating Council, Kansas GIS Policy Board’s Data Access &amp; Support Center (DASC), and associated contributors "as is" and any express or implied warranties, including, but not limited to, the implied warranties of merchantability and fitness for a particular purpose are disclaimed.  In no event shall the Kansas 911 Coordinating Council, DASC, or associated contributors be liable for any direct, indirect, incidental, special, exemplary, or consequential damages (including, but not limited to, procurement of substitute goods or services; loss of use, data, or profits; or business interruption) however caused and on any theory of liability, whether in contract, strict liability, or tort (including negligence or otherwise) arising in any way out of the use of this software, even if advised of the possibility of such damage.</w:t>
       </w:r>
     </w:p>
     <w:p/>

</xml_diff>

<commit_message>
Added submission count check
Added optional template check to report back the number of features
marked as for submission
</commit_message>
<xml_diff>
--- a/Doc/ValidationTools.docx
+++ b/Doc/ValidationTools.docx
@@ -68,6 +68,18 @@
         </w:numPr>
       </w:pPr>
       <w:r>
+        <w:t>Checks number of records for submission</w:t>
+      </w:r>
+    </w:p>
+    <w:p>
+      <w:pPr>
+        <w:pStyle w:val="ListParagraph"/>
+        <w:numPr>
+          <w:ilvl w:val="0"/>
+          <w:numId w:val="4"/>
+        </w:numPr>
+      </w:pPr>
+      <w:r>
         <w:t>Checks field values against template domains where appropriate</w:t>
       </w:r>
     </w:p>
@@ -394,34 +406,34 @@
         </w:numPr>
       </w:pPr>
       <w:r>
-        <w:t xml:space="preserve">In the </w:t>
-      </w:r>
-      <w:r>
-        <w:t>“Geodatabase”</w:t>
-      </w:r>
-      <w:r>
-        <w:t xml:space="preserve"> parameter, select the geodatabase </w:t>
-      </w:r>
-      <w:r>
-        <w:t>of data to be checked</w:t>
-      </w:r>
-      <w:r>
-        <w:t>.</w:t>
-      </w:r>
-    </w:p>
-    <w:p>
-      <w:pPr>
-        <w:pStyle w:val="ListParagraph"/>
-        <w:numPr>
-          <w:ilvl w:val="0"/>
-          <w:numId w:val="2"/>
-        </w:numPr>
-      </w:pPr>
-      <w:r>
         <w:lastRenderedPageBreak/>
         <w:t xml:space="preserve">In the </w:t>
       </w:r>
       <w:r>
+        <w:t>“Geodatabase”</w:t>
+      </w:r>
+      <w:r>
+        <w:t xml:space="preserve"> parameter, select the geodatabase </w:t>
+      </w:r>
+      <w:r>
+        <w:t>of data to be checked</w:t>
+      </w:r>
+      <w:r>
+        <w:t>.</w:t>
+      </w:r>
+    </w:p>
+    <w:p>
+      <w:pPr>
+        <w:pStyle w:val="ListParagraph"/>
+        <w:numPr>
+          <w:ilvl w:val="0"/>
+          <w:numId w:val="2"/>
+        </w:numPr>
+      </w:pPr>
+      <w:r>
+        <w:t xml:space="preserve">In the </w:t>
+      </w:r>
+      <w:r>
         <w:t>“Domain Folder”</w:t>
       </w:r>
       <w:r>
@@ -564,7 +576,12 @@
         <w:t>7</w:t>
       </w:r>
       <w:r>
-        <w:t xml:space="preserve"> Optional Update Domains” will sync your domains with the master copy on GitHub.</w:t>
+        <w:t xml:space="preserve"> </w:t>
+      </w:r>
+      <w:bookmarkStart w:id="0" w:name="_GoBack"/>
+      <w:bookmarkEnd w:id="0"/>
+      <w:r>
+        <w:t>Optional Update Domains” will sync your domains with the master copy on GitHub.</w:t>
       </w:r>
       <w:r>
         <w:t xml:space="preserve"> This tool requires internet access to </w:t>
@@ -643,12 +660,7 @@
         <w:t xml:space="preserve"> and</w:t>
       </w:r>
       <w:r>
-        <w:t xml:space="preserve"> </w:t>
-      </w:r>
-      <w:bookmarkStart w:id="0" w:name="_GoBack"/>
-      <w:bookmarkEnd w:id="0"/>
-      <w:r>
-        <w:t xml:space="preserve">please include in the email which script you were running, any error messages, and a zipped copy of your geodatabase (change the file extension from zip to </w:t>
+        <w:t xml:space="preserve"> please include in the email which script you were running, any error messages, and a zipped copy of your geodatabase (change the file extension from zip to </w:t>
       </w:r>
       <w:proofErr w:type="spellStart"/>
       <w:r>

</xml_diff>

<commit_message>
Added submission check & zip (and more)
Added submission tool for Eileen B. along with various other edits and
improvements
</commit_message>
<xml_diff>
--- a/Doc/ValidationTools.docx
+++ b/Doc/ValidationTools.docx
@@ -140,19 +140,19 @@
         </w:numPr>
       </w:pPr>
       <w:r>
+        <w:t xml:space="preserve">Makes sure address point ESN numbers are correctly attributed </w:t>
+      </w:r>
+    </w:p>
+    <w:p>
+      <w:pPr>
+        <w:pStyle w:val="ListParagraph"/>
+        <w:numPr>
+          <w:ilvl w:val="0"/>
+          <w:numId w:val="4"/>
+        </w:numPr>
+      </w:pPr>
+      <w:r>
         <w:t>Verifies topology exceptions (optional)</w:t>
-      </w:r>
-    </w:p>
-    <w:p>
-      <w:pPr>
-        <w:pStyle w:val="ListParagraph"/>
-        <w:numPr>
-          <w:ilvl w:val="0"/>
-          <w:numId w:val="4"/>
-        </w:numPr>
-      </w:pPr>
-      <w:r>
-        <w:t>Makes sure address point ESN numbers are correctly attributed (optional)</w:t>
       </w:r>
     </w:p>
     <w:p>
@@ -180,11 +180,9 @@
           <w:numId w:val="1"/>
         </w:numPr>
       </w:pPr>
-      <w:proofErr w:type="spellStart"/>
       <w:r>
         <w:t>Validation_CheckAddressPointsLaunch</w:t>
       </w:r>
-      <w:proofErr w:type="spellEnd"/>
     </w:p>
     <w:p>
       <w:pPr>
@@ -195,13 +193,8 @@
         </w:numPr>
       </w:pPr>
       <w:r>
-        <w:t>Validation _</w:t>
-      </w:r>
-      <w:proofErr w:type="spellStart"/>
-      <w:r>
-        <w:t>CheckAdminBndLaunch</w:t>
-      </w:r>
-      <w:proofErr w:type="spellEnd"/>
+        <w:t>Validation _CheckAdminBndLaunch</w:t>
+      </w:r>
     </w:p>
     <w:p>
       <w:pPr>
@@ -212,13 +205,11 @@
         </w:numPr>
       </w:pPr>
       <w:r>
-        <w:t>Validation _</w:t>
-      </w:r>
-      <w:proofErr w:type="spellStart"/>
-      <w:r>
-        <w:t>CheckESBLaunch</w:t>
-      </w:r>
-      <w:proofErr w:type="spellEnd"/>
+        <w:t>Validation _Check</w:t>
+      </w:r>
+      <w:r>
+        <w:t>All</w:t>
+      </w:r>
     </w:p>
     <w:p>
       <w:pPr>
@@ -228,11 +219,12 @@
           <w:numId w:val="1"/>
         </w:numPr>
       </w:pPr>
-      <w:proofErr w:type="spellStart"/>
-      <w:r>
-        <w:t>Valication_CheckESNAttribute</w:t>
-      </w:r>
-      <w:proofErr w:type="spellEnd"/>
+      <w:r>
+        <w:t>Valication_CheckES</w:t>
+      </w:r>
+      <w:r>
+        <w:t>BLaunch</w:t>
+      </w:r>
     </w:p>
     <w:p>
       <w:pPr>
@@ -243,13 +235,8 @@
         </w:numPr>
       </w:pPr>
       <w:r>
-        <w:t>Validation _</w:t>
-      </w:r>
-      <w:proofErr w:type="spellStart"/>
-      <w:r>
-        <w:t>CheckRoadsLaunch</w:t>
-      </w:r>
-      <w:proofErr w:type="spellEnd"/>
+        <w:t>Validation _CheckRoadsLaunch</w:t>
+      </w:r>
     </w:p>
     <w:p>
       <w:pPr>
@@ -260,13 +247,8 @@
         </w:numPr>
       </w:pPr>
       <w:r>
-        <w:t>Validation _</w:t>
-      </w:r>
-      <w:proofErr w:type="spellStart"/>
-      <w:r>
-        <w:t>CheckTemplateLaunch</w:t>
-      </w:r>
-      <w:proofErr w:type="spellEnd"/>
+        <w:t>Validation _CheckTemplateLaunch</w:t>
+      </w:r>
     </w:p>
     <w:p>
       <w:pPr>
@@ -277,13 +259,8 @@
         </w:numPr>
       </w:pPr>
       <w:r>
-        <w:t>Validation _</w:t>
-      </w:r>
-      <w:proofErr w:type="spellStart"/>
-      <w:r>
-        <w:t>ClearOldResults</w:t>
-      </w:r>
-      <w:proofErr w:type="spellEnd"/>
+        <w:t>Validation _ClearOldResults</w:t>
+      </w:r>
     </w:p>
     <w:p>
       <w:pPr>
@@ -293,11 +270,9 @@
           <w:numId w:val="1"/>
         </w:numPr>
       </w:pPr>
-      <w:proofErr w:type="spellStart"/>
       <w:r>
         <w:t>Validation_UpdateDomains</w:t>
       </w:r>
-      <w:proofErr w:type="spellEnd"/>
     </w:p>
     <w:p>
       <w:pPr>
@@ -307,11 +282,9 @@
           <w:numId w:val="1"/>
         </w:numPr>
       </w:pPr>
-      <w:proofErr w:type="spellStart"/>
       <w:r>
         <w:t>Validation_VerifyTopologyExceptions</w:t>
       </w:r>
-      <w:proofErr w:type="spellEnd"/>
     </w:p>
     <w:p>
       <w:pPr>
@@ -349,18 +322,19 @@
         <w:t xml:space="preserve">One folder </w:t>
       </w:r>
       <w:r>
-        <w:t>called “Domains” that contains 21</w:t>
-      </w:r>
-      <w:r>
-        <w:t xml:space="preserve"> text files of resource information</w:t>
-      </w:r>
-    </w:p>
-    <w:p>
-      <w:proofErr w:type="gramStart"/>
+        <w:t>c</w:t>
+      </w:r>
+      <w:r>
+        <w:t xml:space="preserve">alled “Domains” that contains </w:t>
+      </w:r>
+      <w:r>
+        <w:t>text files of resource information</w:t>
+      </w:r>
+    </w:p>
+    <w:p>
       <w:r>
         <w:t>Running validation scripts.</w:t>
       </w:r>
-      <w:proofErr w:type="gramEnd"/>
     </w:p>
     <w:p>
       <w:pPr>
@@ -371,18 +345,10 @@
         </w:numPr>
       </w:pPr>
       <w:r>
-        <w:t xml:space="preserve">Open </w:t>
-      </w:r>
-      <w:proofErr w:type="spellStart"/>
-      <w:r>
-        <w:t>ArcCa</w:t>
-      </w:r>
-      <w:r>
-        <w:t>talog</w:t>
-      </w:r>
-      <w:proofErr w:type="spellEnd"/>
-      <w:r>
-        <w:t xml:space="preserve"> and navigate to the toolbox called “Kansas NG911 GIS Tools”, expand the toolbox, then expand the toolset called “Validation Tools.”</w:t>
+        <w:t>Open ArcCa</w:t>
+      </w:r>
+      <w:r>
+        <w:t>talog and navigate to the toolbox called “Kansas NG911 GIS Tools”, expand the toolbox, then expand the toolset called “Validation Tools.”</w:t>
       </w:r>
       <w:r>
         <w:t xml:space="preserve"> </w:t>
@@ -503,85 +469,87 @@
         </w:numPr>
       </w:pPr>
       <w:r>
-        <w:t xml:space="preserve">The basic results of the data checks are shared in the ArcGIS dialog box. The detailed results of the data checks will appear in two tables that are added to your geodatabase: </w:t>
-      </w:r>
-      <w:proofErr w:type="spellStart"/>
-      <w:r>
-        <w:t>TemplateCheckResults</w:t>
-      </w:r>
-      <w:proofErr w:type="spellEnd"/>
-      <w:r>
-        <w:t xml:space="preserve"> &amp; </w:t>
-      </w:r>
-      <w:proofErr w:type="spellStart"/>
-      <w:r>
-        <w:t>FieldValuesCheckResults</w:t>
-      </w:r>
-      <w:proofErr w:type="spellEnd"/>
+        <w:t>Alternatively, to run all checks, open</w:t>
+      </w:r>
+      <w:r>
+        <w:t xml:space="preserve"> and run</w:t>
+      </w:r>
+      <w:r>
+        <w:t xml:space="preserve"> “9 Optional Check All Required”</w:t>
+      </w:r>
       <w:r>
         <w:t>.</w:t>
-      </w:r>
-      <w:r>
-        <w:t xml:space="preserve"> The results reported in these tables will accumulate until you run the script titled “</w:t>
-      </w:r>
-      <w:r>
-        <w:t>6</w:t>
-      </w:r>
-      <w:r>
-        <w:t xml:space="preserve"> Optional Clear Results Table</w:t>
-      </w:r>
-      <w:r>
-        <w:t>”.</w:t>
-      </w:r>
-    </w:p>
-    <w:p>
-      <w:pPr>
-        <w:pStyle w:val="ListParagraph"/>
-        <w:numPr>
-          <w:ilvl w:val="0"/>
-          <w:numId w:val="2"/>
-        </w:numPr>
-      </w:pPr>
-      <w:r>
-        <w:t>Based on the results of the data check, you can edit your data as necessary.</w:t>
-      </w:r>
-    </w:p>
-    <w:p>
-      <w:pPr>
-        <w:pStyle w:val="ListParagraph"/>
-        <w:numPr>
-          <w:ilvl w:val="0"/>
-          <w:numId w:val="2"/>
-        </w:numPr>
-      </w:pPr>
-      <w:r>
-        <w:t xml:space="preserve">After data </w:t>
-      </w:r>
-      <w:r>
-        <w:t>is edited, the necessary data checks can be rerun.</w:t>
-      </w:r>
-    </w:p>
-    <w:p>
-      <w:pPr>
-        <w:pStyle w:val="ListParagraph"/>
-        <w:numPr>
-          <w:ilvl w:val="0"/>
-          <w:numId w:val="2"/>
-        </w:numPr>
-      </w:pPr>
-      <w:r>
-        <w:t>The script called “</w:t>
-      </w:r>
-      <w:r>
-        <w:t>7</w:t>
-      </w:r>
-      <w:r>
-        <w:t xml:space="preserve"> </w:t>
       </w:r>
       <w:bookmarkStart w:id="0" w:name="_GoBack"/>
       <w:bookmarkEnd w:id="0"/>
-      <w:r>
-        <w:t>Optional Update Domains” will sync your domains with the master copy on GitHub.</w:t>
+    </w:p>
+    <w:p>
+      <w:pPr>
+        <w:pStyle w:val="ListParagraph"/>
+        <w:numPr>
+          <w:ilvl w:val="0"/>
+          <w:numId w:val="2"/>
+        </w:numPr>
+      </w:pPr>
+      <w:r>
+        <w:t>The basic results of the data checks are shared in the ArcGIS dialog box. The detailed results of the data checks will appear in two tables that are added to your geodatabase: TemplateCheckResults &amp; FieldValuesCheckResults.</w:t>
+      </w:r>
+      <w:r>
+        <w:t xml:space="preserve"> The results reported in these tables will accumulate until you run the script titled “</w:t>
+      </w:r>
+      <w:r>
+        <w:t>6</w:t>
+      </w:r>
+      <w:r>
+        <w:t xml:space="preserve"> Optional Clear Results Table</w:t>
+      </w:r>
+      <w:r>
+        <w:t>”.</w:t>
+      </w:r>
+    </w:p>
+    <w:p>
+      <w:pPr>
+        <w:pStyle w:val="ListParagraph"/>
+        <w:numPr>
+          <w:ilvl w:val="0"/>
+          <w:numId w:val="2"/>
+        </w:numPr>
+      </w:pPr>
+      <w:r>
+        <w:t>Based on the results of the data check, you can edit your data as necessary.</w:t>
+      </w:r>
+    </w:p>
+    <w:p>
+      <w:pPr>
+        <w:pStyle w:val="ListParagraph"/>
+        <w:numPr>
+          <w:ilvl w:val="0"/>
+          <w:numId w:val="2"/>
+        </w:numPr>
+      </w:pPr>
+      <w:r>
+        <w:t xml:space="preserve">After data </w:t>
+      </w:r>
+      <w:r>
+        <w:t>is edited, the necessary data checks can be rerun.</w:t>
+      </w:r>
+    </w:p>
+    <w:p>
+      <w:pPr>
+        <w:pStyle w:val="ListParagraph"/>
+        <w:numPr>
+          <w:ilvl w:val="0"/>
+          <w:numId w:val="2"/>
+        </w:numPr>
+      </w:pPr>
+      <w:r>
+        <w:t>The script called “</w:t>
+      </w:r>
+      <w:r>
+        <w:t>7</w:t>
+      </w:r>
+      <w:r>
+        <w:t xml:space="preserve"> Optional Update Domains” will sync your domains with the master copy on GitHub.</w:t>
       </w:r>
       <w:r>
         <w:t xml:space="preserve"> This tool requires internet access to </w:t>
@@ -604,27 +572,7 @@
         </w:numPr>
       </w:pPr>
       <w:r>
-        <w:t xml:space="preserve">The </w:t>
-      </w:r>
-      <w:proofErr w:type="gramStart"/>
-      <w:r>
-        <w:t>script called “8 Optional Verify Topology Exceptions” will</w:t>
-      </w:r>
-      <w:proofErr w:type="gramEnd"/>
-      <w:r>
-        <w:t xml:space="preserve"> double check that all road centerline topology error are recorded as exceptions in the data and the topology.</w:t>
-      </w:r>
-    </w:p>
-    <w:p>
-      <w:pPr>
-        <w:pStyle w:val="ListParagraph"/>
-        <w:numPr>
-          <w:ilvl w:val="0"/>
-          <w:numId w:val="2"/>
-        </w:numPr>
-      </w:pPr>
-      <w:r>
-        <w:t>The script called “9 Optional Check ESN Attribute” will make sure that the address point ESN attribute corresponds to the correct ESZ zone.</w:t>
+        <w:t>The script called “8 Optional Verify Topology Exceptions” will double check that all road centerline topology error are recorded as exceptions in the data and the topology.</w:t>
       </w:r>
     </w:p>
     <w:p>
@@ -660,15 +608,7 @@
         <w:t xml:space="preserve"> and</w:t>
       </w:r>
       <w:r>
-        <w:t xml:space="preserve"> please include in the email which script you were running, any error messages, and a zipped copy of your geodatabase (change the file extension from zip to </w:t>
-      </w:r>
-      <w:proofErr w:type="spellStart"/>
-      <w:r>
-        <w:t>piz</w:t>
-      </w:r>
-      <w:proofErr w:type="spellEnd"/>
-      <w:r>
-        <w:t xml:space="preserve"> so it gets through the email server).</w:t>
+        <w:t xml:space="preserve"> please include in the email which script you were running, any error messages, and a zipped copy of your geodatabase (change the file extension from zip to piz so it gets through the email server).</w:t>
       </w:r>
     </w:p>
     <w:p>

</xml_diff>

<commit_message>
Added road cutback check
Added validation check to examine geometry cutbacks in road segments
</commit_message>
<xml_diff>
--- a/Doc/ValidationTools.docx
+++ b/Doc/ValidationTools.docx
@@ -104,6 +104,18 @@
         </w:numPr>
       </w:pPr>
       <w:r>
+        <w:t>Checks if road features have any geometry cutbacks</w:t>
+      </w:r>
+    </w:p>
+    <w:p>
+      <w:pPr>
+        <w:pStyle w:val="ListParagraph"/>
+        <w:numPr>
+          <w:ilvl w:val="0"/>
+          <w:numId w:val="4"/>
+        </w:numPr>
+      </w:pPr>
+      <w:r>
         <w:t>Geocodes addresses against the road centerline data</w:t>
       </w:r>
     </w:p>
@@ -180,9 +192,11 @@
           <w:numId w:val="1"/>
         </w:numPr>
       </w:pPr>
+      <w:proofErr w:type="spellStart"/>
       <w:r>
         <w:t>Validation_CheckAddressPointsLaunch</w:t>
       </w:r>
+      <w:proofErr w:type="spellEnd"/>
     </w:p>
     <w:p>
       <w:pPr>
@@ -193,8 +207,13 @@
         </w:numPr>
       </w:pPr>
       <w:r>
-        <w:t>Validation _CheckAdminBndLaunch</w:t>
-      </w:r>
+        <w:t>Validation _</w:t>
+      </w:r>
+      <w:proofErr w:type="spellStart"/>
+      <w:r>
+        <w:t>CheckAdminBndLaunch</w:t>
+      </w:r>
+      <w:proofErr w:type="spellEnd"/>
     </w:p>
     <w:p>
       <w:pPr>
@@ -205,11 +224,16 @@
         </w:numPr>
       </w:pPr>
       <w:r>
-        <w:t>Validation _Check</w:t>
+        <w:t>Validation _</w:t>
+      </w:r>
+      <w:proofErr w:type="spellStart"/>
+      <w:r>
+        <w:t>Check</w:t>
       </w:r>
       <w:r>
         <w:t>All</w:t>
       </w:r>
+      <w:proofErr w:type="spellEnd"/>
     </w:p>
     <w:p>
       <w:pPr>
@@ -219,12 +243,14 @@
           <w:numId w:val="1"/>
         </w:numPr>
       </w:pPr>
+      <w:proofErr w:type="spellStart"/>
       <w:r>
         <w:t>Valication_CheckES</w:t>
       </w:r>
       <w:r>
         <w:t>BLaunch</w:t>
       </w:r>
+      <w:proofErr w:type="spellEnd"/>
     </w:p>
     <w:p>
       <w:pPr>
@@ -235,8 +261,13 @@
         </w:numPr>
       </w:pPr>
       <w:r>
-        <w:t>Validation _CheckRoadsLaunch</w:t>
-      </w:r>
+        <w:t>Validation _</w:t>
+      </w:r>
+      <w:proofErr w:type="spellStart"/>
+      <w:r>
+        <w:t>CheckRoadsLaunch</w:t>
+      </w:r>
+      <w:proofErr w:type="spellEnd"/>
     </w:p>
     <w:p>
       <w:pPr>
@@ -247,8 +278,13 @@
         </w:numPr>
       </w:pPr>
       <w:r>
-        <w:t>Validation _CheckTemplateLaunch</w:t>
-      </w:r>
+        <w:t>Validation _</w:t>
+      </w:r>
+      <w:proofErr w:type="spellStart"/>
+      <w:r>
+        <w:t>CheckTemplateLaunch</w:t>
+      </w:r>
+      <w:proofErr w:type="spellEnd"/>
     </w:p>
     <w:p>
       <w:pPr>
@@ -259,8 +295,15 @@
         </w:numPr>
       </w:pPr>
       <w:r>
-        <w:t>Validation _ClearOldResults</w:t>
-      </w:r>
+        <w:t>Validation _</w:t>
+      </w:r>
+      <w:proofErr w:type="spellStart"/>
+      <w:r>
+        <w:t>ClearOldResults</w:t>
+      </w:r>
+      <w:bookmarkStart w:id="0" w:name="_GoBack"/>
+      <w:bookmarkEnd w:id="0"/>
+      <w:proofErr w:type="spellEnd"/>
     </w:p>
     <w:p>
       <w:pPr>
@@ -270,9 +313,11 @@
           <w:numId w:val="1"/>
         </w:numPr>
       </w:pPr>
+      <w:proofErr w:type="spellStart"/>
       <w:r>
         <w:t>Validation_UpdateDomains</w:t>
       </w:r>
+      <w:proofErr w:type="spellEnd"/>
     </w:p>
     <w:p>
       <w:pPr>
@@ -282,9 +327,11 @@
           <w:numId w:val="1"/>
         </w:numPr>
       </w:pPr>
+      <w:proofErr w:type="spellStart"/>
       <w:r>
         <w:t>Validation_VerifyTopologyExceptions</w:t>
       </w:r>
+      <w:proofErr w:type="spellEnd"/>
     </w:p>
     <w:p>
       <w:pPr>
@@ -331,10 +378,16 @@
         <w:t>text files of resource information</w:t>
       </w:r>
     </w:p>
-    <w:p>
-      <w:r>
+    <w:p/>
+    <w:p/>
+    <w:p/>
+    <w:p>
+      <w:proofErr w:type="gramStart"/>
+      <w:r>
+        <w:lastRenderedPageBreak/>
         <w:t>Running validation scripts.</w:t>
       </w:r>
+      <w:proofErr w:type="gramEnd"/>
     </w:p>
     <w:p>
       <w:pPr>
@@ -345,10 +398,18 @@
         </w:numPr>
       </w:pPr>
       <w:r>
-        <w:t>Open ArcCa</w:t>
-      </w:r>
-      <w:r>
-        <w:t>talog and navigate to the toolbox called “Kansas NG911 GIS Tools”, expand the toolbox, then expand the toolset called “Validation Tools.”</w:t>
+        <w:t xml:space="preserve">Open </w:t>
+      </w:r>
+      <w:proofErr w:type="spellStart"/>
+      <w:r>
+        <w:t>ArcCa</w:t>
+      </w:r>
+      <w:r>
+        <w:t>talog</w:t>
+      </w:r>
+      <w:proofErr w:type="spellEnd"/>
+      <w:r>
+        <w:t xml:space="preserve"> and navigate to the toolbox called “Kansas NG911 GIS Tools”, expand the toolbox, then expand the toolset called “Validation Tools.”</w:t>
       </w:r>
       <w:r>
         <w:t xml:space="preserve"> </w:t>
@@ -372,7 +433,6 @@
         </w:numPr>
       </w:pPr>
       <w:r>
-        <w:lastRenderedPageBreak/>
         <w:t xml:space="preserve">In the </w:t>
       </w:r>
       <w:r>
@@ -480,8 +540,6 @@
       <w:r>
         <w:t>.</w:t>
       </w:r>
-      <w:bookmarkStart w:id="0" w:name="_GoBack"/>
-      <w:bookmarkEnd w:id="0"/>
     </w:p>
     <w:p>
       <w:pPr>
@@ -492,7 +550,23 @@
         </w:numPr>
       </w:pPr>
       <w:r>
-        <w:t>The basic results of the data checks are shared in the ArcGIS dialog box. The detailed results of the data checks will appear in two tables that are added to your geodatabase: TemplateCheckResults &amp; FieldValuesCheckResults.</w:t>
+        <w:t xml:space="preserve">The basic results of the data checks are shared in the ArcGIS dialog box. The detailed results of the data checks will appear in two tables that are added to your geodatabase: </w:t>
+      </w:r>
+      <w:proofErr w:type="spellStart"/>
+      <w:r>
+        <w:t>TemplateCheckResults</w:t>
+      </w:r>
+      <w:proofErr w:type="spellEnd"/>
+      <w:r>
+        <w:t xml:space="preserve"> &amp; </w:t>
+      </w:r>
+      <w:proofErr w:type="spellStart"/>
+      <w:r>
+        <w:t>FieldValuesCheckResults</w:t>
+      </w:r>
+      <w:proofErr w:type="spellEnd"/>
+      <w:r>
+        <w:t>.</w:t>
       </w:r>
       <w:r>
         <w:t xml:space="preserve"> The results reported in these tables will accumulate until you run the script titled “</w:t>
@@ -572,7 +646,15 @@
         </w:numPr>
       </w:pPr>
       <w:r>
-        <w:t>The script called “8 Optional Verify Topology Exceptions” will double check that all road centerline topology error are recorded as exceptions in the data and the topology.</w:t>
+        <w:t xml:space="preserve">The </w:t>
+      </w:r>
+      <w:proofErr w:type="gramStart"/>
+      <w:r>
+        <w:t>script called “8 Optional Verify Topology Exceptions” will</w:t>
+      </w:r>
+      <w:proofErr w:type="gramEnd"/>
+      <w:r>
+        <w:t xml:space="preserve"> double check that all road centerline topology error are recorded as exceptions in the data and the topology.</w:t>
       </w:r>
     </w:p>
     <w:p>
@@ -608,7 +690,15 @@
         <w:t xml:space="preserve"> and</w:t>
       </w:r>
       <w:r>
-        <w:t xml:space="preserve"> please include in the email which script you were running, any error messages, and a zipped copy of your geodatabase (change the file extension from zip to piz so it gets through the email server).</w:t>
+        <w:t xml:space="preserve"> please include in the email which script you were running, any error messages, and a zipped copy of your geodatabase (change the file extension from zip to </w:t>
+      </w:r>
+      <w:proofErr w:type="spellStart"/>
+      <w:r>
+        <w:t>piz</w:t>
+      </w:r>
+      <w:proofErr w:type="spellEnd"/>
+      <w:r>
+        <w:t xml:space="preserve"> so it gets through the email server).</w:t>
       </w:r>
     </w:p>
     <w:p>
@@ -646,7 +736,11 @@
     </w:p>
     <w:p>
       <w:r>
-        <w:t>Disclaimer: The Kansas NG9-1-1 GIS Toolbox is provided by the Kansas 911 Coordinating Council, Kansas GIS Policy Board’s Data Access &amp; Support Center (DASC), and associated contributors "as is" and any express or implied warranties, including, but not limited to, the implied warranties of merchantability and fitness for a particular purpose are disclaimed.  In no event shall the Kansas 911 Coordinating Council, DASC, or associated contributors be liable for any direct, indirect, incidental, special, exemplary, or consequential damages (including, but not limited to, procurement of substitute goods or services; loss of use, data, or profits; or business interruption) however caused and on any theory of liability, whether in contract, strict liability, or tort (including negligence or otherwise) arising in any way out of the use of this software, even if advised of the possibility of such damage.</w:t>
+        <w:t xml:space="preserve">Disclaimer: The Kansas NG9-1-1 GIS Toolbox is provided by the Kansas 911 Coordinating Council, Kansas GIS Policy Board’s Data Access &amp; Support Center (DASC), and associated contributors "as is" and any express or implied warranties, including, but not limited to, the implied warranties of merchantability and fitness for a particular purpose are disclaimed.  In no event shall the Kansas 911 Coordinating Council, DASC, or associated contributors be liable for any direct, indirect, incidental, special, exemplary, </w:t>
+      </w:r>
+      <w:r>
+        <w:lastRenderedPageBreak/>
+        <w:t>or consequential damages (including, but not limited to, procurement of substitute goods or services; loss of use, data, or profits; or business interruption) however caused and on any theory of liability, whether in contract, strict liability, or tort (including negligence or otherwise) arising in any way out of the use of this software, even if advised of the possibility of such damage.</w:t>
       </w:r>
     </w:p>
     <w:sectPr>

</xml_diff>

<commit_message>
Added invalid geometry and directionality checks
Added invalid geometry check to the template check and a road attribute
directionality check
</commit_message>
<xml_diff>
--- a/Doc/ValidationTools.docx
+++ b/Doc/ValidationTools.docx
@@ -80,6 +80,18 @@
         </w:numPr>
       </w:pPr>
       <w:r>
+        <w:t>Checks for invalid geometry</w:t>
+      </w:r>
+    </w:p>
+    <w:p>
+      <w:pPr>
+        <w:pStyle w:val="ListParagraph"/>
+        <w:numPr>
+          <w:ilvl w:val="0"/>
+          <w:numId w:val="4"/>
+        </w:numPr>
+      </w:pPr>
+      <w:r>
         <w:t>Checks field values against template domains where appropriate</w:t>
       </w:r>
     </w:p>
@@ -105,6 +117,18 @@
       </w:pPr>
       <w:r>
         <w:t>Checks if road features have any geometry cutbacks</w:t>
+      </w:r>
+    </w:p>
+    <w:p>
+      <w:pPr>
+        <w:pStyle w:val="ListParagraph"/>
+        <w:numPr>
+          <w:ilvl w:val="0"/>
+          <w:numId w:val="4"/>
+        </w:numPr>
+      </w:pPr>
+      <w:r>
+        <w:t>Checks road address range directionality</w:t>
       </w:r>
     </w:p>
     <w:p>
@@ -301,8 +325,6 @@
       <w:r>
         <w:t>ClearOldResults</w:t>
       </w:r>
-      <w:bookmarkStart w:id="0" w:name="_GoBack"/>
-      <w:bookmarkEnd w:id="0"/>
       <w:proofErr w:type="spellEnd"/>
     </w:p>
     <w:p>
@@ -378,8 +400,6 @@
         <w:t>text files of resource information</w:t>
       </w:r>
     </w:p>
-    <w:p/>
-    <w:p/>
     <w:p/>
     <w:p>
       <w:proofErr w:type="gramStart"/>
@@ -736,7 +756,12 @@
     </w:p>
     <w:p>
       <w:r>
-        <w:t xml:space="preserve">Disclaimer: The Kansas NG9-1-1 GIS Toolbox is provided by the Kansas 911 Coordinating Council, Kansas GIS Policy Board’s Data Access &amp; Support Center (DASC), and associated contributors "as is" and any express or implied warranties, including, but not limited to, the implied warranties of merchantability and fitness for a particular purpose are disclaimed.  In no event shall the Kansas 911 Coordinating Council, DASC, or associated contributors be liable for any direct, indirect, incidental, special, exemplary, </w:t>
+        <w:t>Disclaimer: The Kansas NG9-1-1 GIS Toolbox is provided by the Kansas 911 Coordinating Council, Kansas GIS Policy Board’s Data Access &amp; Support Center (DASC), and associated contributors "as is" and any express or implied warranties, including, but not limited to, the implied warranties of merchantability and fitness for a particular purpose are disclaimed.  In no e</w:t>
+      </w:r>
+      <w:bookmarkStart w:id="0" w:name="_GoBack"/>
+      <w:bookmarkEnd w:id="0"/>
+      <w:r>
+        <w:t xml:space="preserve">vent shall the Kansas 911 Coordinating Council, DASC, or associated contributors be liable for any direct, indirect, incidental, special, exemplary, </w:t>
       </w:r>
       <w:r>
         <w:lastRenderedPageBreak/>

</xml_diff>

<commit_message>
Added road alias checks
Added checks for road centerline & alias correspondence, make road alias
highway name check part of regular check
</commit_message>
<xml_diff>
--- a/Doc/ValidationTools.docx
+++ b/Doc/ValidationTools.docx
@@ -140,7 +140,36 @@
         </w:numPr>
       </w:pPr>
       <w:r>
-        <w:t>Geocodes addresses against the road centerline data</w:t>
+        <w:t>Checks road alias and centerline correspondence</w:t>
+      </w:r>
+    </w:p>
+    <w:p>
+      <w:pPr>
+        <w:pStyle w:val="ListParagraph"/>
+        <w:numPr>
+          <w:ilvl w:val="0"/>
+          <w:numId w:val="4"/>
+        </w:numPr>
+      </w:pPr>
+      <w:r>
+        <w:t>Checks road alias highway names</w:t>
+      </w:r>
+    </w:p>
+    <w:p>
+      <w:pPr>
+        <w:pStyle w:val="ListParagraph"/>
+        <w:numPr>
+          <w:ilvl w:val="0"/>
+          <w:numId w:val="4"/>
+        </w:numPr>
+      </w:pPr>
+      <w:r>
+        <w:t xml:space="preserve">Geocodes addresses against the road </w:t>
+      </w:r>
+      <w:bookmarkStart w:id="0" w:name="_GoBack"/>
+      <w:bookmarkEnd w:id="0"/>
+      <w:r>
+        <w:t>centerline data</w:t>
       </w:r>
     </w:p>
     <w:p>
@@ -404,7 +433,6 @@
     <w:p>
       <w:proofErr w:type="gramStart"/>
       <w:r>
-        <w:lastRenderedPageBreak/>
         <w:t>Running validation scripts.</w:t>
       </w:r>
       <w:proofErr w:type="gramEnd"/>
@@ -756,16 +784,11 @@
     </w:p>
     <w:p>
       <w:r>
-        <w:t>Disclaimer: The Kansas NG9-1-1 GIS Toolbox is provided by the Kansas 911 Coordinating Council, Kansas GIS Policy Board’s Data Access &amp; Support Center (DASC), and associated contributors "as is" and any express or implied warranties, including, but not limited to, the implied warranties of merchantability and fitness for a particular purpose are disclaimed.  In no e</w:t>
-      </w:r>
-      <w:bookmarkStart w:id="0" w:name="_GoBack"/>
-      <w:bookmarkEnd w:id="0"/>
-      <w:r>
-        <w:t xml:space="preserve">vent shall the Kansas 911 Coordinating Council, DASC, or associated contributors be liable for any direct, indirect, incidental, special, exemplary, </w:t>
+        <w:t xml:space="preserve">Disclaimer: The Kansas NG9-1-1 GIS Toolbox is provided by the Kansas 911 Coordinating Council, Kansas GIS Policy Board’s Data Access &amp; Support Center (DASC), and associated contributors "as is" and any express or implied warranties, including, but not limited to, the implied warranties of merchantability and fitness for a particular purpose are disclaimed.  In no event shall the Kansas 911 Coordinating </w:t>
       </w:r>
       <w:r>
         <w:lastRenderedPageBreak/>
-        <w:t>or consequential damages (including, but not limited to, procurement of substitute goods or services; loss of use, data, or profits; or business interruption) however caused and on any theory of liability, whether in contract, strict liability, or tort (including negligence or otherwise) arising in any way out of the use of this software, even if advised of the possibility of such damage.</w:t>
+        <w:t>Council, DASC, or associated contributors be liable for any direct, indirect, incidental, special, exemplary, or consequential damages (including, but not limited to, procurement of substitute goods or services; loss of use, data, or profits; or business interruption) however caused and on any theory of liability, whether in contract, strict liability, or tort (including negligence or otherwise) arising in any way out of the use of this software, even if advised of the possibility of such damage.</w:t>
       </w:r>
     </w:p>
     <w:sectPr>

</xml_diff>